<commit_message>
pdf file added for those who don't like docx :)
</commit_message>
<xml_diff>
--- a/Резюме Казаков Марат.docx
+++ b/Резюме Казаков Марат.docx
@@ -13,8 +13,8 @@
       </w:tblPr>
       <w:tblGrid>
         <w:gridCol w:w="6662"/>
-        <w:gridCol w:w="284"/>
-        <w:gridCol w:w="3969"/>
+        <w:gridCol w:w="425"/>
+        <w:gridCol w:w="3828"/>
       </w:tblGrid>
       <w:tr>
         <w:trPr>
@@ -32,6 +32,7 @@
                 <w:tab w:val="left" w:pos="1170"/>
               </w:tabs>
               <w:contextualSpacing w:val="0"/>
+              <w:jc w:val="both"/>
               <w:rPr>
                 <w:noProof/>
                 <w:sz w:val="12"/>
@@ -60,6 +61,7 @@
               <w:pStyle w:val="a3"/>
               <w:spacing w:after="120"/>
               <w:contextualSpacing w:val="0"/>
+              <w:jc w:val="both"/>
               <w:rPr>
                 <w:b/>
                 <w:sz w:val="32"/>
@@ -78,7 +80,7 @@
                 <w:sz w:val="32"/>
                 <w:szCs w:val="32"/>
               </w:rPr>
-              <w:t>КАЗАКОВ МАРАТ ВИКТОРОВИЧ</w:t>
+              <w:t>КАЗАКОВ МАРАТ</w:t>
             </w:r>
           </w:p>
           <w:p>
@@ -86,6 +88,7 @@
               <w:pStyle w:val="a3"/>
               <w:spacing w:after="120"/>
               <w:contextualSpacing w:val="0"/>
+              <w:jc w:val="both"/>
               <w:rPr>
                 <w:rFonts w:ascii="Georgia" w:eastAsia="Georgia" w:hAnsi="Georgia" w:cs="Georgia"/>
                 <w:i/>
@@ -101,9 +104,8 @@
                 <w:color w:val="000000"/>
                 <w:sz w:val="32"/>
                 <w:szCs w:val="32"/>
-                <w:lang w:val="en-US"/>
-              </w:rPr>
-              <w:t>Java</w:t>
+              </w:rPr>
+              <w:t>Инженер –</w:t>
             </w:r>
             <w:r>
               <w:rPr>
@@ -113,7 +115,7 @@
                 <w:sz w:val="32"/>
                 <w:szCs w:val="32"/>
               </w:rPr>
-              <w:t xml:space="preserve">- </w:t>
+              <w:t xml:space="preserve"> </w:t>
             </w:r>
             <w:r>
               <w:rPr>
@@ -123,11 +125,12 @@
                 <w:sz w:val="32"/>
                 <w:szCs w:val="32"/>
               </w:rPr>
-              <w:t>разработчик</w:t>
+              <w:t xml:space="preserve">программист </w:t>
             </w:r>
           </w:p>
           <w:p>
             <w:pPr>
+              <w:jc w:val="both"/>
               <w:rPr>
                 <w:i/>
                 <w:color w:val="auto"/>
@@ -170,6 +173,7 @@
           </w:p>
           <w:p>
             <w:pPr>
+              <w:jc w:val="both"/>
               <w:rPr>
                 <w:lang w:val="en-US"/>
               </w:rPr>
@@ -244,6 +248,7 @@
           </w:p>
           <w:p>
             <w:pPr>
+              <w:jc w:val="both"/>
               <w:rPr>
                 <w:color w:val="0070C0"/>
                 <w:lang w:val="en-US"/>
@@ -272,12 +277,13 @@
         </w:tc>
         <w:tc>
           <w:tcPr>
-            <w:tcW w:w="284" w:type="dxa"/>
+            <w:tcW w:w="425" w:type="dxa"/>
           </w:tcPr>
           <w:p>
             <w:pPr>
               <w:pStyle w:val="10"/>
               <w:contextualSpacing w:val="0"/>
+              <w:jc w:val="both"/>
               <w:rPr>
                 <w:noProof/>
                 <w:lang w:val="en-US"/>
@@ -287,12 +293,13 @@
         </w:tc>
         <w:tc>
           <w:tcPr>
-            <w:tcW w:w="3969" w:type="dxa"/>
+            <w:tcW w:w="3828" w:type="dxa"/>
           </w:tcPr>
           <w:p>
             <w:pPr>
               <w:pStyle w:val="1"/>
               <w:contextualSpacing w:val="0"/>
+              <w:jc w:val="both"/>
             </w:pPr>
             <w:r>
               <w:t>ОБРАЗОВАНИЕ:</w:t>
@@ -300,6 +307,7 @@
           </w:p>
           <w:p>
             <w:pPr>
+              <w:jc w:val="both"/>
               <w:rPr>
                 <w:b/>
                 <w:i/>
@@ -311,7 +319,14 @@
                 <w:i/>
                 <w:color w:val="auto"/>
               </w:rPr>
-              <w:t>КФУ (КГУ)</w:t>
+              <w:t>1992-97гг.</w:t>
+            </w:r>
+            <w:r>
+              <w:rPr>
+                <w:i/>
+                <w:color w:val="auto"/>
+              </w:rPr>
+              <w:t>:</w:t>
             </w:r>
             <w:r>
               <w:rPr>
@@ -325,27 +340,55 @@
                 <w:i/>
                 <w:color w:val="auto"/>
               </w:rPr>
-              <w:t>ФИЗФАК, кафедра Радиофизики 1992-97гг.</w:t>
-            </w:r>
-            <w:r>
-              <w:rPr>
-                <w:i/>
-                <w:color w:val="auto"/>
-              </w:rPr>
-              <w:t xml:space="preserve">, </w:t>
+              <w:t>КГУ</w:t>
+            </w:r>
+            <w:r>
+              <w:rPr>
+                <w:i/>
+                <w:color w:val="auto"/>
+              </w:rPr>
+              <w:t xml:space="preserve"> </w:t>
+            </w:r>
+            <w:r>
+              <w:rPr>
+                <w:i/>
+                <w:color w:val="auto"/>
+              </w:rPr>
+              <w:t xml:space="preserve">ФИЗФАК, кафедра Радиофизики </w:t>
             </w:r>
           </w:p>
           <w:p>
             <w:pPr>
-              <w:rPr>
-                <w:lang w:val="en-US"/>
-              </w:rPr>
+              <w:jc w:val="both"/>
             </w:pPr>
             <w:r>
               <w:rPr>
                 <w:i/>
                 <w:color w:val="auto"/>
               </w:rPr>
+              <w:t>1997-2000гг.</w:t>
+            </w:r>
+            <w:r>
+              <w:rPr>
+                <w:i/>
+                <w:color w:val="auto"/>
+              </w:rPr>
+              <w:t>:</w:t>
+            </w:r>
+            <w:bookmarkStart w:id="7" w:name="_GoBack"/>
+            <w:bookmarkEnd w:id="7"/>
+            <w:r>
+              <w:rPr>
+                <w:i/>
+                <w:color w:val="auto"/>
+              </w:rPr>
+              <w:t xml:space="preserve"> </w:t>
+            </w:r>
+            <w:r>
+              <w:rPr>
+                <w:i/>
+                <w:color w:val="auto"/>
+              </w:rPr>
               <w:t>О</w:t>
             </w:r>
             <w:r>
@@ -360,14 +403,14 @@
                 <w:i/>
                 <w:color w:val="auto"/>
               </w:rPr>
+              <w:t xml:space="preserve">КГУ </w:t>
+            </w:r>
+            <w:r>
+              <w:rPr>
+                <w:i/>
+                <w:color w:val="auto"/>
+              </w:rPr>
               <w:t xml:space="preserve">ФИЗФАК </w:t>
-            </w:r>
-            <w:r>
-              <w:rPr>
-                <w:i/>
-                <w:color w:val="auto"/>
-              </w:rPr>
-              <w:t xml:space="preserve">1997-2000гг. </w:t>
             </w:r>
           </w:p>
         </w:tc>
@@ -384,12 +427,13 @@
             <w:pPr>
               <w:pStyle w:val="1"/>
               <w:contextualSpacing w:val="0"/>
+              <w:jc w:val="both"/>
             </w:pPr>
-            <w:bookmarkStart w:id="7" w:name="_hb6xm1uweqnt" w:colFirst="0" w:colLast="0"/>
-            <w:bookmarkEnd w:id="7"/>
+            <w:bookmarkStart w:id="8" w:name="_hb6xm1uweqnt" w:colFirst="0" w:colLast="0"/>
+            <w:bookmarkEnd w:id="8"/>
             <w:r>
               <w:pict>
-                <v:rect id="_x0000_i1026" style="width:0;height:1.5pt" o:hralign="center" o:hrstd="t" o:hr="t" fillcolor="#a0a0a0" stroked="f"/>
+                <v:rect id="_x0000_i1086" style="width:0;height:1.5pt" o:hralign="center" o:hrstd="t" o:hr="t" fillcolor="#a0a0a0" stroked="f"/>
               </w:pict>
             </w:r>
             <w:r>
@@ -406,6 +450,7 @@
           <w:p>
             <w:pPr>
               <w:pStyle w:val="10"/>
+              <w:jc w:val="both"/>
               <w:rPr>
                 <w:rFonts w:ascii="Georgia" w:hAnsi="Georgia"/>
                 <w:i/>
@@ -422,9 +467,8 @@
                 <w:sz w:val="32"/>
                 <w:szCs w:val="32"/>
               </w:rPr>
-              <w:t xml:space="preserve">2000-2001: ОАО ICL-КПО </w:t>
-            </w:r>
-            <w:proofErr w:type="gramStart"/>
+              <w:t>200</w:t>
+            </w:r>
             <w:r>
               <w:rPr>
                 <w:rFonts w:ascii="Georgia" w:eastAsia="Georgia" w:hAnsi="Georgia" w:cs="Georgia"/>
@@ -433,9 +477,8 @@
                 <w:sz w:val="32"/>
                 <w:szCs w:val="32"/>
               </w:rPr>
-              <w:t>ВС  г.</w:t>
-            </w:r>
-            <w:proofErr w:type="gramEnd"/>
+              <w:t>7-20</w:t>
+            </w:r>
             <w:r>
               <w:rPr>
                 <w:rFonts w:ascii="Georgia" w:eastAsia="Georgia" w:hAnsi="Georgia" w:cs="Georgia"/>
@@ -444,6 +487,16 @@
                 <w:sz w:val="32"/>
                 <w:szCs w:val="32"/>
               </w:rPr>
+              <w:t>20</w:t>
+            </w:r>
+            <w:r>
+              <w:rPr>
+                <w:rFonts w:ascii="Georgia" w:eastAsia="Georgia" w:hAnsi="Georgia" w:cs="Georgia"/>
+                <w:i/>
+                <w:color w:val="000000"/>
+                <w:sz w:val="32"/>
+                <w:szCs w:val="32"/>
+              </w:rPr>
               <w:t xml:space="preserve"> </w:t>
             </w:r>
             <w:r>
@@ -453,14 +506,15 @@
                 <w:color w:val="000000"/>
                 <w:sz w:val="32"/>
                 <w:szCs w:val="32"/>
-              </w:rPr>
-              <w:t>Казань</w:t>
-            </w:r>
-            <w:r>
-              <w:rPr>
-                <w:rFonts w:ascii="Georgia" w:hAnsi="Georgia"/>
-                <w:i/>
-                <w:color w:val="auto"/>
+                <w:lang w:val="en-US"/>
+              </w:rPr>
+              <w:t>freelance</w:t>
+            </w:r>
+            <w:r>
+              <w:rPr>
+                <w:rFonts w:ascii="Georgia" w:eastAsia="Georgia" w:hAnsi="Georgia" w:cs="Georgia"/>
+                <w:i/>
+                <w:color w:val="000000"/>
                 <w:sz w:val="32"/>
                 <w:szCs w:val="32"/>
               </w:rPr>
@@ -469,634 +523,7 @@
           </w:p>
           <w:p>
             <w:pPr>
-              <w:rPr>
-                <w:i/>
-                <w:color w:val="auto"/>
-              </w:rPr>
-            </w:pPr>
-            <w:r>
-              <w:rPr>
-                <w:i/>
-                <w:color w:val="auto"/>
-              </w:rPr>
-              <w:t>Инженер-программист в сетевом отделе компании</w:t>
-            </w:r>
-          </w:p>
-          <w:p>
-            <w:pPr>
-              <w:rPr>
-                <w:rFonts w:ascii="Georgia" w:eastAsia="Georgia" w:hAnsi="Georgia" w:cs="Georgia"/>
-                <w:i/>
-                <w:color w:val="000000"/>
-                <w:sz w:val="32"/>
-                <w:szCs w:val="32"/>
-              </w:rPr>
-            </w:pPr>
-            <w:r>
-              <w:rPr>
-                <w:rFonts w:ascii="Georgia" w:eastAsia="Georgia" w:hAnsi="Georgia" w:cs="Georgia"/>
-                <w:i/>
-                <w:color w:val="000000"/>
-                <w:sz w:val="32"/>
-                <w:szCs w:val="32"/>
-              </w:rPr>
-              <w:t>2001-2005</w:t>
-            </w:r>
-            <w:r>
-              <w:rPr>
-                <w:rFonts w:ascii="Georgia" w:eastAsia="Georgia" w:hAnsi="Georgia" w:cs="Georgia"/>
-                <w:i/>
-                <w:color w:val="000000"/>
-                <w:sz w:val="32"/>
-                <w:szCs w:val="32"/>
-              </w:rPr>
-              <w:t>:</w:t>
-            </w:r>
-            <w:r>
-              <w:rPr>
-                <w:rFonts w:ascii="Georgia" w:eastAsia="Georgia" w:hAnsi="Georgia" w:cs="Georgia"/>
-                <w:i/>
-                <w:color w:val="000000"/>
-                <w:sz w:val="32"/>
-                <w:szCs w:val="32"/>
-              </w:rPr>
-              <w:t xml:space="preserve"> ООО "Крокус" г.</w:t>
-            </w:r>
-            <w:r>
-              <w:rPr>
-                <w:rFonts w:ascii="Georgia" w:eastAsia="Georgia" w:hAnsi="Georgia" w:cs="Georgia"/>
-                <w:i/>
-                <w:color w:val="000000"/>
-                <w:sz w:val="32"/>
-                <w:szCs w:val="32"/>
-              </w:rPr>
-              <w:t xml:space="preserve"> </w:t>
-            </w:r>
-            <w:r>
-              <w:rPr>
-                <w:rFonts w:ascii="Georgia" w:eastAsia="Georgia" w:hAnsi="Georgia" w:cs="Georgia"/>
-                <w:i/>
-                <w:color w:val="000000"/>
-                <w:sz w:val="32"/>
-                <w:szCs w:val="32"/>
-              </w:rPr>
-              <w:t>Казань</w:t>
-            </w:r>
-            <w:r>
-              <w:rPr>
-                <w:rFonts w:ascii="Georgia" w:eastAsia="Georgia" w:hAnsi="Georgia" w:cs="Georgia"/>
-                <w:i/>
-                <w:color w:val="000000"/>
-                <w:sz w:val="32"/>
-                <w:szCs w:val="32"/>
-              </w:rPr>
-              <w:t xml:space="preserve">, </w:t>
-            </w:r>
-            <w:r>
-              <w:rPr>
-                <w:rFonts w:ascii="Georgia" w:hAnsi="Georgia"/>
-                <w:i/>
-                <w:color w:val="auto"/>
-                <w:sz w:val="32"/>
-                <w:szCs w:val="32"/>
-              </w:rPr>
-              <w:t>инженер-программист</w:t>
-            </w:r>
-            <w:r>
-              <w:rPr>
-                <w:rFonts w:ascii="Georgia" w:eastAsia="Georgia" w:hAnsi="Georgia" w:cs="Georgia"/>
-                <w:i/>
-                <w:color w:val="000000"/>
-                <w:sz w:val="32"/>
-                <w:szCs w:val="32"/>
-              </w:rPr>
-              <w:t>:</w:t>
-            </w:r>
-          </w:p>
-          <w:p>
-            <w:pPr>
-              <w:rPr>
-                <w:i/>
-                <w:color w:val="auto"/>
-              </w:rPr>
-            </w:pPr>
-            <w:r>
-              <w:rPr>
-                <w:i/>
-                <w:color w:val="auto"/>
-              </w:rPr>
-              <w:t>Разработка/поддержка тарификационной программы</w:t>
-            </w:r>
-            <w:r>
-              <w:rPr>
-                <w:i/>
-                <w:color w:val="auto"/>
-              </w:rPr>
-              <w:t xml:space="preserve"> для офисных АТС (</w:t>
-            </w:r>
-            <w:r>
-              <w:rPr>
-                <w:i/>
-                <w:color w:val="auto"/>
-              </w:rPr>
-              <w:t>малый биллинг</w:t>
-            </w:r>
-            <w:r>
-              <w:rPr>
-                <w:i/>
-                <w:color w:val="auto"/>
-              </w:rPr>
-              <w:t xml:space="preserve">) </w:t>
-            </w:r>
-          </w:p>
-          <w:p>
-            <w:pPr>
-              <w:rPr>
-                <w:i/>
-                <w:color w:val="auto"/>
-                <w:lang w:val="en-US"/>
-              </w:rPr>
-            </w:pPr>
-            <w:r>
-              <w:rPr>
-                <w:i/>
-                <w:color w:val="auto"/>
-                <w:lang w:val="en-US"/>
-              </w:rPr>
-              <w:t>MSVC/</w:t>
-            </w:r>
-            <w:proofErr w:type="spellStart"/>
-            <w:r>
-              <w:rPr>
-                <w:i/>
-                <w:color w:val="auto"/>
-                <w:lang w:val="en-US"/>
-              </w:rPr>
-              <w:t>WinAPI</w:t>
-            </w:r>
-            <w:proofErr w:type="spellEnd"/>
-            <w:r>
-              <w:rPr>
-                <w:i/>
-                <w:color w:val="auto"/>
-                <w:lang w:val="en-US"/>
-              </w:rPr>
-              <w:t>/Multithreading/SQL</w:t>
-            </w:r>
-            <w:r>
-              <w:rPr>
-                <w:i/>
-                <w:color w:val="auto"/>
-                <w:lang w:val="en-US"/>
-              </w:rPr>
-              <w:t xml:space="preserve"> </w:t>
-            </w:r>
-            <w:r>
-              <w:rPr>
-                <w:i/>
-                <w:color w:val="auto"/>
-                <w:lang w:val="en-US"/>
-              </w:rPr>
-              <w:t>(MS  Access DB)</w:t>
-            </w:r>
-            <w:r>
-              <w:rPr>
-                <w:i/>
-                <w:color w:val="auto"/>
-                <w:lang w:val="en-US"/>
-              </w:rPr>
-              <w:t>/</w:t>
-            </w:r>
-            <w:r>
-              <w:rPr>
-                <w:rFonts w:eastAsia="Times New Roman"/>
-                <w:i/>
-                <w:color w:val="auto"/>
-                <w:lang w:val="en-US"/>
-              </w:rPr>
-              <w:t>COM/</w:t>
-            </w:r>
-            <w:r>
-              <w:rPr>
-                <w:rFonts w:eastAsia="Times New Roman"/>
-                <w:i/>
-                <w:color w:val="auto"/>
-                <w:lang w:val="en-US"/>
-              </w:rPr>
-              <w:t>ActiveX</w:t>
-            </w:r>
-            <w:r>
-              <w:rPr>
-                <w:i/>
-                <w:color w:val="auto"/>
-                <w:lang w:val="en-US"/>
-              </w:rPr>
-              <w:t xml:space="preserve"> </w:t>
-            </w:r>
-          </w:p>
-          <w:p>
-            <w:pPr>
-              <w:pStyle w:val="10"/>
-              <w:rPr>
-                <w:rFonts w:ascii="Georgia" w:hAnsi="Georgia"/>
-                <w:i/>
-                <w:color w:val="auto"/>
-                <w:sz w:val="32"/>
-                <w:szCs w:val="32"/>
-              </w:rPr>
-            </w:pPr>
-            <w:r>
-              <w:rPr>
-                <w:rFonts w:ascii="Georgia" w:eastAsia="Georgia" w:hAnsi="Georgia" w:cs="Georgia"/>
-                <w:i/>
-                <w:color w:val="000000"/>
-                <w:sz w:val="32"/>
-                <w:szCs w:val="32"/>
-              </w:rPr>
-              <w:t xml:space="preserve">2005-2010: ОАО ICL-КПО ВС </w:t>
-            </w:r>
-            <w:r>
-              <w:rPr>
-                <w:rFonts w:ascii="Georgia" w:eastAsia="Georgia" w:hAnsi="Georgia" w:cs="Georgia"/>
-                <w:i/>
-                <w:color w:val="000000"/>
-                <w:sz w:val="32"/>
-                <w:szCs w:val="32"/>
-              </w:rPr>
-              <w:t>г.</w:t>
-            </w:r>
-            <w:r>
-              <w:rPr>
-                <w:rFonts w:ascii="Georgia" w:eastAsia="Georgia" w:hAnsi="Georgia" w:cs="Georgia"/>
-                <w:i/>
-                <w:color w:val="000000"/>
-                <w:sz w:val="32"/>
-                <w:szCs w:val="32"/>
-              </w:rPr>
-              <w:t xml:space="preserve"> </w:t>
-            </w:r>
-            <w:r>
-              <w:rPr>
-                <w:rFonts w:ascii="Georgia" w:eastAsia="Georgia" w:hAnsi="Georgia" w:cs="Georgia"/>
-                <w:i/>
-                <w:color w:val="000000"/>
-                <w:sz w:val="32"/>
-                <w:szCs w:val="32"/>
-              </w:rPr>
-              <w:t xml:space="preserve">Казань, </w:t>
-            </w:r>
-            <w:r>
-              <w:rPr>
-                <w:rFonts w:ascii="Georgia" w:hAnsi="Georgia"/>
-                <w:i/>
-                <w:color w:val="auto"/>
-                <w:sz w:val="32"/>
-                <w:szCs w:val="32"/>
-              </w:rPr>
-              <w:t xml:space="preserve">инженер-программист: </w:t>
-            </w:r>
-          </w:p>
-          <w:p>
-            <w:pPr>
-              <w:rPr>
-                <w:i/>
-                <w:color w:val="auto"/>
-              </w:rPr>
-            </w:pPr>
-            <w:r>
-              <w:rPr>
-                <w:i/>
-                <w:color w:val="auto"/>
-              </w:rPr>
-              <w:t xml:space="preserve">Разработка/поддержка многопользовательской СЗИ </w:t>
-            </w:r>
-            <w:r>
-              <w:rPr>
-                <w:i/>
-                <w:color w:val="auto"/>
-              </w:rPr>
-              <w:t xml:space="preserve">под </w:t>
-            </w:r>
-            <w:proofErr w:type="spellStart"/>
-            <w:r>
-              <w:rPr>
-                <w:i/>
-                <w:color w:val="auto"/>
-              </w:rPr>
-              <w:t>Win</w:t>
-            </w:r>
-            <w:proofErr w:type="spellEnd"/>
-            <w:r>
-              <w:rPr>
-                <w:i/>
-                <w:color w:val="auto"/>
-              </w:rPr>
-              <w:t>/</w:t>
-            </w:r>
-            <w:proofErr w:type="spellStart"/>
-            <w:r>
-              <w:rPr>
-                <w:i/>
-                <w:color w:val="auto"/>
-              </w:rPr>
-              <w:t>Linux</w:t>
-            </w:r>
-            <w:proofErr w:type="spellEnd"/>
-            <w:r>
-              <w:rPr>
-                <w:i/>
-                <w:color w:val="auto"/>
-              </w:rPr>
-              <w:t>. отвечал за мод</w:t>
-            </w:r>
-            <w:r>
-              <w:rPr>
-                <w:i/>
-                <w:color w:val="auto"/>
-              </w:rPr>
-              <w:t>и</w:t>
-            </w:r>
-            <w:r>
-              <w:rPr>
-                <w:i/>
-                <w:color w:val="auto"/>
-              </w:rPr>
-              <w:t>фикацию подсистемы</w:t>
-            </w:r>
-            <w:r>
-              <w:rPr>
-                <w:i/>
-                <w:color w:val="auto"/>
-              </w:rPr>
-              <w:t xml:space="preserve"> </w:t>
-            </w:r>
-            <w:r>
-              <w:rPr>
-                <w:i/>
-                <w:color w:val="auto"/>
-                <w:lang w:val="en-US"/>
-              </w:rPr>
-              <w:t>KDM</w:t>
-            </w:r>
-            <w:r>
-              <w:rPr>
-                <w:i/>
-                <w:color w:val="auto"/>
-              </w:rPr>
-              <w:t xml:space="preserve"> (</w:t>
-            </w:r>
-            <w:r>
-              <w:rPr>
-                <w:i/>
-                <w:color w:val="auto"/>
-              </w:rPr>
-              <w:t>графический вход в систему</w:t>
-            </w:r>
-            <w:r>
-              <w:rPr>
-                <w:i/>
-                <w:color w:val="auto"/>
-              </w:rPr>
-              <w:t>)</w:t>
-            </w:r>
-            <w:r>
-              <w:rPr>
-                <w:i/>
-                <w:color w:val="auto"/>
-              </w:rPr>
-              <w:t xml:space="preserve">, </w:t>
-            </w:r>
-            <w:r>
-              <w:rPr>
-                <w:i/>
-                <w:color w:val="auto"/>
-                <w:lang w:val="en-US"/>
-              </w:rPr>
-              <w:t>MS</w:t>
-            </w:r>
-            <w:r>
-              <w:rPr>
-                <w:i/>
-                <w:color w:val="auto"/>
-              </w:rPr>
-              <w:t xml:space="preserve"> </w:t>
-            </w:r>
-            <w:r>
-              <w:rPr>
-                <w:i/>
-                <w:color w:val="auto"/>
-                <w:lang w:val="en-US"/>
-              </w:rPr>
-              <w:t>W</w:t>
-            </w:r>
-            <w:proofErr w:type="spellStart"/>
-            <w:r>
-              <w:rPr>
-                <w:i/>
-                <w:color w:val="auto"/>
-              </w:rPr>
-              <w:t>indows</w:t>
-            </w:r>
-            <w:proofErr w:type="spellEnd"/>
-            <w:r>
-              <w:rPr>
-                <w:i/>
-                <w:color w:val="auto"/>
-              </w:rPr>
-              <w:t>- версию</w:t>
-            </w:r>
-            <w:r>
-              <w:rPr>
-                <w:i/>
-                <w:color w:val="auto"/>
-              </w:rPr>
-              <w:t xml:space="preserve"> </w:t>
-            </w:r>
-            <w:r>
-              <w:rPr>
-                <w:i/>
-                <w:color w:val="auto"/>
-              </w:rPr>
-              <w:t>проекта</w:t>
-            </w:r>
-            <w:r>
-              <w:rPr>
-                <w:i/>
-                <w:color w:val="auto"/>
-              </w:rPr>
-              <w:t xml:space="preserve">. </w:t>
-            </w:r>
-          </w:p>
-          <w:p>
-            <w:pPr>
-              <w:rPr>
-                <w:i/>
-                <w:color w:val="auto"/>
-              </w:rPr>
-            </w:pPr>
-            <w:r>
-              <w:rPr>
-                <w:i/>
-                <w:color w:val="auto"/>
-              </w:rPr>
-              <w:t>Инструменты: MSVC/</w:t>
-            </w:r>
-            <w:proofErr w:type="spellStart"/>
-            <w:r>
-              <w:rPr>
-                <w:i/>
-                <w:color w:val="auto"/>
-              </w:rPr>
-              <w:t>WinAPI</w:t>
-            </w:r>
-            <w:proofErr w:type="spellEnd"/>
-            <w:r>
-              <w:rPr>
-                <w:i/>
-                <w:color w:val="auto"/>
-              </w:rPr>
-              <w:t xml:space="preserve">, </w:t>
-            </w:r>
-            <w:proofErr w:type="spellStart"/>
-            <w:r>
-              <w:rPr>
-                <w:i/>
-                <w:color w:val="auto"/>
-              </w:rPr>
-              <w:t>gcc</w:t>
-            </w:r>
-            <w:proofErr w:type="spellEnd"/>
-            <w:r>
-              <w:rPr>
-                <w:i/>
-                <w:color w:val="auto"/>
-              </w:rPr>
-              <w:t>/</w:t>
-            </w:r>
-            <w:proofErr w:type="spellStart"/>
-            <w:r>
-              <w:rPr>
-                <w:i/>
-                <w:color w:val="auto"/>
-              </w:rPr>
-              <w:t>qt</w:t>
-            </w:r>
-            <w:proofErr w:type="spellEnd"/>
-            <w:r>
-              <w:rPr>
-                <w:i/>
-                <w:color w:val="auto"/>
-              </w:rPr>
-              <w:t xml:space="preserve"> </w:t>
-            </w:r>
-            <w:r>
-              <w:rPr>
-                <w:i/>
-                <w:color w:val="auto"/>
-                <w:lang w:val="en-US"/>
-              </w:rPr>
-              <w:t>lib</w:t>
-            </w:r>
-            <w:r>
-              <w:rPr>
-                <w:i/>
-                <w:color w:val="auto"/>
-              </w:rPr>
-              <w:t xml:space="preserve"> </w:t>
-            </w:r>
-            <w:proofErr w:type="spellStart"/>
-            <w:r>
-              <w:rPr>
-                <w:i/>
-                <w:color w:val="auto"/>
-                <w:lang w:val="en-US"/>
-              </w:rPr>
-              <w:t>SqLite</w:t>
-            </w:r>
-            <w:proofErr w:type="spellEnd"/>
-            <w:r>
-              <w:rPr>
-                <w:i/>
-                <w:color w:val="auto"/>
-              </w:rPr>
-              <w:t xml:space="preserve"> </w:t>
-            </w:r>
-          </w:p>
-          <w:p>
-            <w:pPr>
-              <w:pStyle w:val="10"/>
-              <w:rPr>
-                <w:rFonts w:ascii="Georgia" w:hAnsi="Georgia"/>
-                <w:i/>
-                <w:color w:val="auto"/>
-                <w:sz w:val="32"/>
-                <w:szCs w:val="32"/>
-              </w:rPr>
-            </w:pPr>
-            <w:r>
-              <w:rPr>
-                <w:rFonts w:ascii="Georgia" w:eastAsia="Georgia" w:hAnsi="Georgia" w:cs="Georgia"/>
-                <w:i/>
-                <w:color w:val="000000"/>
-                <w:sz w:val="32"/>
-                <w:szCs w:val="32"/>
-              </w:rPr>
-              <w:t>200</w:t>
-            </w:r>
-            <w:r>
-              <w:rPr>
-                <w:rFonts w:ascii="Georgia" w:eastAsia="Georgia" w:hAnsi="Georgia" w:cs="Georgia"/>
-                <w:i/>
-                <w:color w:val="000000"/>
-                <w:sz w:val="32"/>
-                <w:szCs w:val="32"/>
-              </w:rPr>
-              <w:t>7-20</w:t>
-            </w:r>
-            <w:r>
-              <w:rPr>
-                <w:rFonts w:ascii="Georgia" w:eastAsia="Georgia" w:hAnsi="Georgia" w:cs="Georgia"/>
-                <w:i/>
-                <w:color w:val="000000"/>
-                <w:sz w:val="32"/>
-                <w:szCs w:val="32"/>
-              </w:rPr>
-              <w:t>20</w:t>
-            </w:r>
-            <w:r>
-              <w:rPr>
-                <w:rFonts w:ascii="Georgia" w:eastAsia="Georgia" w:hAnsi="Georgia" w:cs="Georgia"/>
-                <w:i/>
-                <w:color w:val="000000"/>
-                <w:sz w:val="32"/>
-                <w:szCs w:val="32"/>
-              </w:rPr>
-              <w:t xml:space="preserve"> </w:t>
-            </w:r>
-            <w:r>
-              <w:rPr>
-                <w:rFonts w:ascii="Georgia" w:eastAsia="Georgia" w:hAnsi="Georgia" w:cs="Georgia"/>
-                <w:i/>
-                <w:color w:val="000000"/>
-                <w:sz w:val="32"/>
-                <w:szCs w:val="32"/>
-                <w:lang w:val="en-US"/>
-              </w:rPr>
-              <w:t>freelance</w:t>
-            </w:r>
-            <w:r>
-              <w:rPr>
-                <w:rFonts w:ascii="Georgia" w:eastAsia="Georgia" w:hAnsi="Georgia" w:cs="Georgia"/>
-                <w:i/>
-                <w:color w:val="000000"/>
-                <w:sz w:val="32"/>
-                <w:szCs w:val="32"/>
-              </w:rPr>
-              <w:t xml:space="preserve">: </w:t>
-            </w:r>
-          </w:p>
-          <w:p>
-            <w:pPr>
+              <w:jc w:val="both"/>
               <w:rPr>
                 <w:i/>
                 <w:color w:val="auto"/>
@@ -1383,6 +810,7 @@
           </w:p>
           <w:p>
             <w:pPr>
+              <w:jc w:val="both"/>
               <w:rPr>
                 <w:i/>
                 <w:color w:val="auto"/>
@@ -1475,32 +903,732 @@
               <w:t xml:space="preserve"> </w:t>
             </w:r>
           </w:p>
+          <w:p>
+            <w:pPr>
+              <w:jc w:val="both"/>
+              <w:rPr>
+                <w:i/>
+                <w:color w:val="auto"/>
+              </w:rPr>
+            </w:pPr>
+          </w:p>
+          <w:p>
+            <w:pPr>
+              <w:pStyle w:val="10"/>
+              <w:jc w:val="both"/>
+              <w:rPr>
+                <w:rFonts w:ascii="Georgia" w:hAnsi="Georgia"/>
+                <w:i/>
+                <w:color w:val="auto"/>
+                <w:sz w:val="32"/>
+                <w:szCs w:val="32"/>
+              </w:rPr>
+            </w:pPr>
+            <w:r>
+              <w:rPr>
+                <w:rFonts w:ascii="Georgia" w:eastAsia="Georgia" w:hAnsi="Georgia" w:cs="Georgia"/>
+                <w:i/>
+                <w:color w:val="000000"/>
+                <w:sz w:val="32"/>
+                <w:szCs w:val="32"/>
+              </w:rPr>
+              <w:t xml:space="preserve">2005-2010: ОАО ICL-КПО ВС </w:t>
+            </w:r>
+            <w:r>
+              <w:rPr>
+                <w:rFonts w:ascii="Georgia" w:eastAsia="Georgia" w:hAnsi="Georgia" w:cs="Georgia"/>
+                <w:i/>
+                <w:color w:val="000000"/>
+                <w:sz w:val="32"/>
+                <w:szCs w:val="32"/>
+              </w:rPr>
+              <w:t>г.</w:t>
+            </w:r>
+            <w:r>
+              <w:rPr>
+                <w:rFonts w:ascii="Georgia" w:eastAsia="Georgia" w:hAnsi="Georgia" w:cs="Georgia"/>
+                <w:i/>
+                <w:color w:val="000000"/>
+                <w:sz w:val="32"/>
+                <w:szCs w:val="32"/>
+              </w:rPr>
+              <w:t xml:space="preserve"> </w:t>
+            </w:r>
+            <w:r>
+              <w:rPr>
+                <w:rFonts w:ascii="Georgia" w:eastAsia="Georgia" w:hAnsi="Georgia" w:cs="Georgia"/>
+                <w:i/>
+                <w:color w:val="000000"/>
+                <w:sz w:val="32"/>
+                <w:szCs w:val="32"/>
+              </w:rPr>
+              <w:t xml:space="preserve">Казань, </w:t>
+            </w:r>
+            <w:r>
+              <w:rPr>
+                <w:rFonts w:ascii="Georgia" w:hAnsi="Georgia"/>
+                <w:i/>
+                <w:color w:val="auto"/>
+                <w:sz w:val="32"/>
+                <w:szCs w:val="32"/>
+              </w:rPr>
+              <w:t xml:space="preserve">инженер-программист: </w:t>
+            </w:r>
+          </w:p>
+          <w:p>
+            <w:pPr>
+              <w:jc w:val="both"/>
+              <w:rPr>
+                <w:i/>
+                <w:color w:val="auto"/>
+              </w:rPr>
+            </w:pPr>
+            <w:r>
+              <w:rPr>
+                <w:i/>
+                <w:color w:val="auto"/>
+              </w:rPr>
+              <w:t xml:space="preserve">Разработка/поддержка многопользовательской СЗИ </w:t>
+            </w:r>
+            <w:r>
+              <w:rPr>
+                <w:i/>
+                <w:color w:val="auto"/>
+              </w:rPr>
+              <w:t xml:space="preserve">под </w:t>
+            </w:r>
+            <w:proofErr w:type="spellStart"/>
+            <w:r>
+              <w:rPr>
+                <w:i/>
+                <w:color w:val="auto"/>
+              </w:rPr>
+              <w:t>Win</w:t>
+            </w:r>
+            <w:proofErr w:type="spellEnd"/>
+            <w:r>
+              <w:rPr>
+                <w:i/>
+                <w:color w:val="auto"/>
+              </w:rPr>
+              <w:t>/</w:t>
+            </w:r>
+            <w:proofErr w:type="spellStart"/>
+            <w:r>
+              <w:rPr>
+                <w:i/>
+                <w:color w:val="auto"/>
+              </w:rPr>
+              <w:t>Linux</w:t>
+            </w:r>
+            <w:proofErr w:type="spellEnd"/>
+            <w:r>
+              <w:rPr>
+                <w:i/>
+                <w:color w:val="auto"/>
+              </w:rPr>
+              <w:t>. отвечал за модификацию подсистемы</w:t>
+            </w:r>
+            <w:r>
+              <w:rPr>
+                <w:i/>
+                <w:color w:val="auto"/>
+              </w:rPr>
+              <w:t xml:space="preserve"> </w:t>
+            </w:r>
+            <w:r>
+              <w:rPr>
+                <w:i/>
+                <w:color w:val="auto"/>
+                <w:lang w:val="en-US"/>
+              </w:rPr>
+              <w:t>KDM</w:t>
+            </w:r>
+            <w:r>
+              <w:rPr>
+                <w:i/>
+                <w:color w:val="auto"/>
+              </w:rPr>
+              <w:t xml:space="preserve"> (</w:t>
+            </w:r>
+            <w:r>
+              <w:rPr>
+                <w:i/>
+                <w:color w:val="auto"/>
+              </w:rPr>
+              <w:t>графический вход в систему</w:t>
+            </w:r>
+            <w:r>
+              <w:rPr>
+                <w:i/>
+                <w:color w:val="auto"/>
+              </w:rPr>
+              <w:t>)</w:t>
+            </w:r>
+            <w:r>
+              <w:rPr>
+                <w:i/>
+                <w:color w:val="auto"/>
+              </w:rPr>
+              <w:t xml:space="preserve">, </w:t>
+            </w:r>
+            <w:r>
+              <w:rPr>
+                <w:i/>
+                <w:color w:val="auto"/>
+                <w:lang w:val="en-US"/>
+              </w:rPr>
+              <w:t>MS</w:t>
+            </w:r>
+            <w:r>
+              <w:rPr>
+                <w:i/>
+                <w:color w:val="auto"/>
+              </w:rPr>
+              <w:t xml:space="preserve"> </w:t>
+            </w:r>
+            <w:r>
+              <w:rPr>
+                <w:i/>
+                <w:color w:val="auto"/>
+                <w:lang w:val="en-US"/>
+              </w:rPr>
+              <w:t>W</w:t>
+            </w:r>
+            <w:proofErr w:type="spellStart"/>
+            <w:r>
+              <w:rPr>
+                <w:i/>
+                <w:color w:val="auto"/>
+              </w:rPr>
+              <w:t>indows</w:t>
+            </w:r>
+            <w:proofErr w:type="spellEnd"/>
+            <w:r>
+              <w:rPr>
+                <w:i/>
+                <w:color w:val="auto"/>
+              </w:rPr>
+              <w:t>- версию</w:t>
+            </w:r>
+            <w:r>
+              <w:rPr>
+                <w:i/>
+                <w:color w:val="auto"/>
+              </w:rPr>
+              <w:t xml:space="preserve"> </w:t>
+            </w:r>
+            <w:r>
+              <w:rPr>
+                <w:i/>
+                <w:color w:val="auto"/>
+              </w:rPr>
+              <w:t xml:space="preserve">проекта. </w:t>
+            </w:r>
+          </w:p>
+          <w:p>
+            <w:pPr>
+              <w:jc w:val="both"/>
+              <w:rPr>
+                <w:i/>
+                <w:color w:val="auto"/>
+              </w:rPr>
+            </w:pPr>
+            <w:r>
+              <w:rPr>
+                <w:i/>
+                <w:color w:val="auto"/>
+              </w:rPr>
+              <w:t>Инструменты: MSVC/</w:t>
+            </w:r>
+            <w:proofErr w:type="spellStart"/>
+            <w:r>
+              <w:rPr>
+                <w:i/>
+                <w:color w:val="auto"/>
+              </w:rPr>
+              <w:t>WinAPI</w:t>
+            </w:r>
+            <w:proofErr w:type="spellEnd"/>
+            <w:r>
+              <w:rPr>
+                <w:i/>
+                <w:color w:val="auto"/>
+              </w:rPr>
+              <w:t xml:space="preserve">, </w:t>
+            </w:r>
+            <w:proofErr w:type="spellStart"/>
+            <w:r>
+              <w:rPr>
+                <w:i/>
+                <w:color w:val="auto"/>
+              </w:rPr>
+              <w:t>gcc</w:t>
+            </w:r>
+            <w:proofErr w:type="spellEnd"/>
+            <w:r>
+              <w:rPr>
+                <w:i/>
+                <w:color w:val="auto"/>
+              </w:rPr>
+              <w:t>/</w:t>
+            </w:r>
+            <w:proofErr w:type="spellStart"/>
+            <w:r>
+              <w:rPr>
+                <w:i/>
+                <w:color w:val="auto"/>
+              </w:rPr>
+              <w:t>qt</w:t>
+            </w:r>
+            <w:proofErr w:type="spellEnd"/>
+            <w:r>
+              <w:rPr>
+                <w:i/>
+                <w:color w:val="auto"/>
+              </w:rPr>
+              <w:t xml:space="preserve"> </w:t>
+            </w:r>
+            <w:r>
+              <w:rPr>
+                <w:i/>
+                <w:color w:val="auto"/>
+                <w:lang w:val="en-US"/>
+              </w:rPr>
+              <w:t>lib</w:t>
+            </w:r>
+            <w:r>
+              <w:rPr>
+                <w:i/>
+                <w:color w:val="auto"/>
+              </w:rPr>
+              <w:t xml:space="preserve"> </w:t>
+            </w:r>
+            <w:proofErr w:type="spellStart"/>
+            <w:r>
+              <w:rPr>
+                <w:i/>
+                <w:color w:val="auto"/>
+                <w:lang w:val="en-US"/>
+              </w:rPr>
+              <w:t>SqLite</w:t>
+            </w:r>
+            <w:proofErr w:type="spellEnd"/>
+            <w:r>
+              <w:rPr>
+                <w:i/>
+                <w:color w:val="auto"/>
+              </w:rPr>
+              <w:t xml:space="preserve"> </w:t>
+            </w:r>
+          </w:p>
+          <w:p>
+            <w:pPr>
+              <w:jc w:val="both"/>
+              <w:rPr>
+                <w:i/>
+                <w:color w:val="auto"/>
+              </w:rPr>
+            </w:pPr>
+          </w:p>
+          <w:p>
+            <w:pPr>
+              <w:jc w:val="both"/>
+              <w:rPr>
+                <w:rFonts w:ascii="Georgia" w:eastAsia="Georgia" w:hAnsi="Georgia" w:cs="Georgia"/>
+                <w:i/>
+                <w:color w:val="000000"/>
+                <w:sz w:val="32"/>
+                <w:szCs w:val="32"/>
+              </w:rPr>
+            </w:pPr>
+            <w:r>
+              <w:rPr>
+                <w:rFonts w:ascii="Georgia" w:eastAsia="Georgia" w:hAnsi="Georgia" w:cs="Georgia"/>
+                <w:i/>
+                <w:color w:val="000000"/>
+                <w:sz w:val="32"/>
+                <w:szCs w:val="32"/>
+              </w:rPr>
+              <w:t>2001-2005</w:t>
+            </w:r>
+            <w:r>
+              <w:rPr>
+                <w:rFonts w:ascii="Georgia" w:eastAsia="Georgia" w:hAnsi="Georgia" w:cs="Georgia"/>
+                <w:i/>
+                <w:color w:val="000000"/>
+                <w:sz w:val="32"/>
+                <w:szCs w:val="32"/>
+              </w:rPr>
+              <w:t>:</w:t>
+            </w:r>
+            <w:r>
+              <w:rPr>
+                <w:rFonts w:ascii="Georgia" w:eastAsia="Georgia" w:hAnsi="Georgia" w:cs="Georgia"/>
+                <w:i/>
+                <w:color w:val="000000"/>
+                <w:sz w:val="32"/>
+                <w:szCs w:val="32"/>
+              </w:rPr>
+              <w:t xml:space="preserve"> ООО "Крокус" г.</w:t>
+            </w:r>
+            <w:r>
+              <w:rPr>
+                <w:rFonts w:ascii="Georgia" w:eastAsia="Georgia" w:hAnsi="Georgia" w:cs="Georgia"/>
+                <w:i/>
+                <w:color w:val="000000"/>
+                <w:sz w:val="32"/>
+                <w:szCs w:val="32"/>
+              </w:rPr>
+              <w:t xml:space="preserve"> </w:t>
+            </w:r>
+            <w:r>
+              <w:rPr>
+                <w:rFonts w:ascii="Georgia" w:eastAsia="Georgia" w:hAnsi="Georgia" w:cs="Georgia"/>
+                <w:i/>
+                <w:color w:val="000000"/>
+                <w:sz w:val="32"/>
+                <w:szCs w:val="32"/>
+              </w:rPr>
+              <w:t>Казань</w:t>
+            </w:r>
+            <w:r>
+              <w:rPr>
+                <w:rFonts w:ascii="Georgia" w:eastAsia="Georgia" w:hAnsi="Georgia" w:cs="Georgia"/>
+                <w:i/>
+                <w:color w:val="000000"/>
+                <w:sz w:val="32"/>
+                <w:szCs w:val="32"/>
+              </w:rPr>
+              <w:t xml:space="preserve">, </w:t>
+            </w:r>
+            <w:r>
+              <w:rPr>
+                <w:rFonts w:ascii="Georgia" w:hAnsi="Georgia"/>
+                <w:i/>
+                <w:color w:val="auto"/>
+                <w:sz w:val="32"/>
+                <w:szCs w:val="32"/>
+              </w:rPr>
+              <w:t>инженер-программист</w:t>
+            </w:r>
+            <w:r>
+              <w:rPr>
+                <w:rFonts w:ascii="Georgia" w:eastAsia="Georgia" w:hAnsi="Georgia" w:cs="Georgia"/>
+                <w:i/>
+                <w:color w:val="000000"/>
+                <w:sz w:val="32"/>
+                <w:szCs w:val="32"/>
+              </w:rPr>
+              <w:t>:</w:t>
+            </w:r>
+          </w:p>
+          <w:p>
+            <w:pPr>
+              <w:jc w:val="both"/>
+              <w:rPr>
+                <w:i/>
+                <w:color w:val="auto"/>
+              </w:rPr>
+            </w:pPr>
+            <w:r>
+              <w:rPr>
+                <w:i/>
+                <w:color w:val="auto"/>
+              </w:rPr>
+              <w:t>Разработка/поддержка тарификационной программы</w:t>
+            </w:r>
+            <w:r>
+              <w:rPr>
+                <w:i/>
+                <w:color w:val="auto"/>
+              </w:rPr>
+              <w:t xml:space="preserve"> для офисных АТС (</w:t>
+            </w:r>
+            <w:r>
+              <w:rPr>
+                <w:i/>
+                <w:color w:val="auto"/>
+              </w:rPr>
+              <w:t>малый биллинг</w:t>
+            </w:r>
+            <w:r>
+              <w:rPr>
+                <w:i/>
+                <w:color w:val="auto"/>
+              </w:rPr>
+              <w:t xml:space="preserve">) </w:t>
+            </w:r>
+          </w:p>
+          <w:p>
+            <w:pPr>
+              <w:jc w:val="both"/>
+              <w:rPr>
+                <w:i/>
+                <w:color w:val="auto"/>
+                <w:lang w:val="en-US"/>
+              </w:rPr>
+            </w:pPr>
+            <w:r>
+              <w:rPr>
+                <w:i/>
+                <w:color w:val="auto"/>
+                <w:lang w:val="en-US"/>
+              </w:rPr>
+              <w:t>MSVC/</w:t>
+            </w:r>
+            <w:proofErr w:type="spellStart"/>
+            <w:r>
+              <w:rPr>
+                <w:i/>
+                <w:color w:val="auto"/>
+                <w:lang w:val="en-US"/>
+              </w:rPr>
+              <w:t>WinAPI</w:t>
+            </w:r>
+            <w:proofErr w:type="spellEnd"/>
+            <w:r>
+              <w:rPr>
+                <w:i/>
+                <w:color w:val="auto"/>
+                <w:lang w:val="en-US"/>
+              </w:rPr>
+              <w:t>/Multithreading/SQL</w:t>
+            </w:r>
+            <w:r>
+              <w:rPr>
+                <w:i/>
+                <w:color w:val="auto"/>
+                <w:lang w:val="en-US"/>
+              </w:rPr>
+              <w:t xml:space="preserve"> </w:t>
+            </w:r>
+            <w:r>
+              <w:rPr>
+                <w:i/>
+                <w:color w:val="auto"/>
+                <w:lang w:val="en-US"/>
+              </w:rPr>
+              <w:t>(</w:t>
+            </w:r>
+            <w:proofErr w:type="gramStart"/>
+            <w:r>
+              <w:rPr>
+                <w:i/>
+                <w:color w:val="auto"/>
+                <w:lang w:val="en-US"/>
+              </w:rPr>
+              <w:t>MS  Access</w:t>
+            </w:r>
+            <w:proofErr w:type="gramEnd"/>
+            <w:r>
+              <w:rPr>
+                <w:i/>
+                <w:color w:val="auto"/>
+                <w:lang w:val="en-US"/>
+              </w:rPr>
+              <w:t xml:space="preserve"> DB)</w:t>
+            </w:r>
+            <w:r>
+              <w:rPr>
+                <w:i/>
+                <w:color w:val="auto"/>
+                <w:lang w:val="en-US"/>
+              </w:rPr>
+              <w:t>/</w:t>
+            </w:r>
+            <w:r>
+              <w:rPr>
+                <w:rFonts w:eastAsia="Times New Roman"/>
+                <w:i/>
+                <w:color w:val="auto"/>
+                <w:lang w:val="en-US"/>
+              </w:rPr>
+              <w:t>COM/</w:t>
+            </w:r>
+            <w:r>
+              <w:rPr>
+                <w:rFonts w:eastAsia="Times New Roman"/>
+                <w:i/>
+                <w:color w:val="auto"/>
+                <w:lang w:val="en-US"/>
+              </w:rPr>
+              <w:t>ActiveX</w:t>
+            </w:r>
+            <w:r>
+              <w:rPr>
+                <w:i/>
+                <w:color w:val="auto"/>
+                <w:lang w:val="en-US"/>
+              </w:rPr>
+              <w:t xml:space="preserve"> </w:t>
+            </w:r>
+          </w:p>
+          <w:p>
+            <w:pPr>
+              <w:jc w:val="both"/>
+              <w:rPr>
+                <w:i/>
+                <w:color w:val="auto"/>
+                <w:lang w:val="en-US"/>
+              </w:rPr>
+            </w:pPr>
+          </w:p>
+          <w:p>
+            <w:pPr>
+              <w:pStyle w:val="10"/>
+              <w:jc w:val="both"/>
+              <w:rPr>
+                <w:rFonts w:ascii="Georgia" w:hAnsi="Georgia"/>
+                <w:i/>
+                <w:color w:val="auto"/>
+                <w:sz w:val="32"/>
+                <w:szCs w:val="32"/>
+              </w:rPr>
+            </w:pPr>
+            <w:r>
+              <w:rPr>
+                <w:rFonts w:ascii="Georgia" w:eastAsia="Georgia" w:hAnsi="Georgia" w:cs="Georgia"/>
+                <w:i/>
+                <w:color w:val="000000"/>
+                <w:sz w:val="32"/>
+                <w:szCs w:val="32"/>
+              </w:rPr>
+              <w:t xml:space="preserve">2000-2001: ОАО ICL-КПО </w:t>
+            </w:r>
+            <w:proofErr w:type="gramStart"/>
+            <w:r>
+              <w:rPr>
+                <w:rFonts w:ascii="Georgia" w:eastAsia="Georgia" w:hAnsi="Georgia" w:cs="Georgia"/>
+                <w:i/>
+                <w:color w:val="000000"/>
+                <w:sz w:val="32"/>
+                <w:szCs w:val="32"/>
+              </w:rPr>
+              <w:t>ВС  г.</w:t>
+            </w:r>
+            <w:proofErr w:type="gramEnd"/>
+            <w:r>
+              <w:rPr>
+                <w:rFonts w:ascii="Georgia" w:eastAsia="Georgia" w:hAnsi="Georgia" w:cs="Georgia"/>
+                <w:i/>
+                <w:color w:val="000000"/>
+                <w:sz w:val="32"/>
+                <w:szCs w:val="32"/>
+              </w:rPr>
+              <w:t xml:space="preserve"> </w:t>
+            </w:r>
+            <w:r>
+              <w:rPr>
+                <w:rFonts w:ascii="Georgia" w:eastAsia="Georgia" w:hAnsi="Georgia" w:cs="Georgia"/>
+                <w:i/>
+                <w:color w:val="000000"/>
+                <w:sz w:val="32"/>
+                <w:szCs w:val="32"/>
+              </w:rPr>
+              <w:t>Казань</w:t>
+            </w:r>
+            <w:r>
+              <w:rPr>
+                <w:rFonts w:ascii="Georgia" w:hAnsi="Georgia"/>
+                <w:i/>
+                <w:color w:val="auto"/>
+                <w:sz w:val="32"/>
+                <w:szCs w:val="32"/>
+              </w:rPr>
+              <w:t xml:space="preserve">: </w:t>
+            </w:r>
+          </w:p>
+          <w:p>
+            <w:pPr>
+              <w:jc w:val="both"/>
+              <w:rPr>
+                <w:i/>
+                <w:color w:val="auto"/>
+              </w:rPr>
+            </w:pPr>
+            <w:r>
+              <w:rPr>
+                <w:i/>
+                <w:color w:val="auto"/>
+              </w:rPr>
+              <w:t xml:space="preserve">Инженер-программист </w:t>
+            </w:r>
+            <w:r>
+              <w:rPr>
+                <w:i/>
+                <w:color w:val="auto"/>
+                <w:lang w:val="en-US"/>
+              </w:rPr>
+              <w:t>C</w:t>
+            </w:r>
+            <w:r>
+              <w:rPr>
+                <w:i/>
+                <w:color w:val="auto"/>
+              </w:rPr>
+              <w:t>++/</w:t>
+            </w:r>
+            <w:r>
+              <w:rPr>
+                <w:i/>
+                <w:color w:val="auto"/>
+                <w:lang w:val="en-US"/>
+              </w:rPr>
+              <w:t>WINAPI</w:t>
+            </w:r>
+            <w:r>
+              <w:rPr>
+                <w:i/>
+                <w:color w:val="auto"/>
+              </w:rPr>
+              <w:t xml:space="preserve"> </w:t>
+            </w:r>
+            <w:r>
+              <w:rPr>
+                <w:i/>
+                <w:color w:val="auto"/>
+              </w:rPr>
+              <w:t>в сетевом отделе компании</w:t>
+            </w:r>
+          </w:p>
+          <w:p>
+            <w:pPr>
+              <w:jc w:val="both"/>
+              <w:rPr>
+                <w:i/>
+                <w:color w:val="auto"/>
+              </w:rPr>
+            </w:pPr>
+          </w:p>
         </w:tc>
         <w:tc>
           <w:tcPr>
-            <w:tcW w:w="284" w:type="dxa"/>
+            <w:tcW w:w="425" w:type="dxa"/>
           </w:tcPr>
           <w:p>
             <w:pPr>
               <w:pStyle w:val="1"/>
               <w:contextualSpacing w:val="0"/>
+              <w:jc w:val="both"/>
             </w:pPr>
           </w:p>
         </w:tc>
         <w:tc>
           <w:tcPr>
-            <w:tcW w:w="3969" w:type="dxa"/>
+            <w:tcW w:w="3828" w:type="dxa"/>
           </w:tcPr>
           <w:p>
             <w:pPr>
               <w:pStyle w:val="1"/>
               <w:contextualSpacing w:val="0"/>
+              <w:jc w:val="both"/>
             </w:pPr>
-            <w:bookmarkStart w:id="8" w:name="_jpwhx7ny5vmb" w:colFirst="0" w:colLast="0"/>
-            <w:bookmarkEnd w:id="8"/>
+            <w:bookmarkStart w:id="9" w:name="_jpwhx7ny5vmb" w:colFirst="0" w:colLast="0"/>
+            <w:bookmarkEnd w:id="9"/>
             <w:r>
               <w:pict>
-                <v:rect id="_x0000_i1027" style="width:0;height:1.5pt" o:hralign="center" o:hrstd="t" o:hr="t" fillcolor="#a0a0a0" stroked="f"/>
+                <v:rect id="_x0000_i1087" style="width:0;height:1.5pt" o:hralign="center" o:hrstd="t" o:hr="t" fillcolor="#a0a0a0" stroked="f"/>
               </w:pict>
             </w:r>
             <w:r>
@@ -1521,10 +1649,12 @@
               <w:widowControl/>
               <w:shd w:val="clear" w:color="auto" w:fill="FFFFFF"/>
               <w:contextualSpacing w:val="0"/>
+              <w:jc w:val="both"/>
               <w:rPr>
                 <w:rFonts w:eastAsia="Times New Roman"/>
                 <w:i/>
                 <w:color w:val="auto"/>
+                <w:lang w:val="en-US"/>
               </w:rPr>
             </w:pPr>
             <w:r>
@@ -1534,6 +1664,15 @@
                 <w:color w:val="auto"/>
                 <w:lang w:val="en-US"/>
               </w:rPr>
+              <w:t xml:space="preserve">JS, </w:t>
+            </w:r>
+            <w:r>
+              <w:rPr>
+                <w:rFonts w:eastAsia="Times New Roman"/>
+                <w:i/>
+                <w:color w:val="auto"/>
+                <w:lang w:val="en-US"/>
+              </w:rPr>
               <w:t>C</w:t>
             </w:r>
             <w:r>
@@ -1541,6 +1680,7 @@
                 <w:rFonts w:eastAsia="Times New Roman"/>
                 <w:i/>
                 <w:color w:val="auto"/>
+                <w:lang w:val="en-US"/>
               </w:rPr>
               <w:t>/</w:t>
             </w:r>
@@ -1558,6 +1698,7 @@
                 <w:rFonts w:eastAsia="Times New Roman"/>
                 <w:i/>
                 <w:color w:val="auto"/>
+                <w:lang w:val="en-US"/>
               </w:rPr>
               <w:t xml:space="preserve">++, </w:t>
             </w:r>
@@ -1575,6 +1716,7 @@
                 <w:rFonts w:eastAsia="Times New Roman"/>
                 <w:i/>
                 <w:color w:val="auto"/>
+                <w:lang w:val="en-US"/>
               </w:rPr>
               <w:t xml:space="preserve">, </w:t>
             </w:r>
@@ -1592,6 +1734,7 @@
                 <w:rFonts w:eastAsia="Times New Roman"/>
                 <w:i/>
                 <w:color w:val="auto"/>
+                <w:lang w:val="en-US"/>
               </w:rPr>
               <w:t xml:space="preserve">, </w:t>
             </w:r>
@@ -1608,6 +1751,52 @@
                 <w:rFonts w:eastAsia="Times New Roman"/>
                 <w:i/>
                 <w:color w:val="auto"/>
+                <w:lang w:val="en-US"/>
+              </w:rPr>
+              <w:t>,</w:t>
+            </w:r>
+            <w:r>
+              <w:rPr>
+                <w:rFonts w:eastAsia="Times New Roman"/>
+                <w:i/>
+                <w:color w:val="auto"/>
+                <w:lang w:val="en-US"/>
+              </w:rPr>
+              <w:t xml:space="preserve"> </w:t>
+            </w:r>
+            <w:r>
+              <w:rPr>
+                <w:rFonts w:eastAsia="Times New Roman"/>
+                <w:i/>
+                <w:color w:val="auto"/>
+                <w:lang w:val="en-US"/>
+              </w:rPr>
+              <w:t>Visual</w:t>
+            </w:r>
+            <w:r>
+              <w:rPr>
+                <w:rFonts w:eastAsia="Times New Roman"/>
+                <w:i/>
+                <w:color w:val="auto"/>
+                <w:lang w:val="en-US"/>
+              </w:rPr>
+              <w:t xml:space="preserve"> </w:t>
+            </w:r>
+            <w:r>
+              <w:rPr>
+                <w:rFonts w:eastAsia="Times New Roman"/>
+                <w:i/>
+                <w:color w:val="auto"/>
+                <w:lang w:val="en-US"/>
+              </w:rPr>
+              <w:t>Studio</w:t>
+            </w:r>
+            <w:r>
+              <w:rPr>
+                <w:rFonts w:eastAsia="Times New Roman"/>
+                <w:i/>
+                <w:color w:val="auto"/>
+                <w:lang w:val="en-US"/>
               </w:rPr>
               <w:t xml:space="preserve">, </w:t>
             </w:r>
@@ -1618,15 +1807,16 @@
                 <w:color w:val="auto"/>
                 <w:lang w:val="en-US"/>
               </w:rPr>
-              <w:t>WIN</w:t>
+              <w:t>COM</w:t>
             </w:r>
             <w:r>
               <w:rPr>
                 <w:rFonts w:eastAsia="Times New Roman"/>
                 <w:i/>
                 <w:color w:val="auto"/>
-              </w:rPr>
-              <w:t>32</w:t>
+                <w:lang w:val="en-US"/>
+              </w:rPr>
+              <w:t>/</w:t>
             </w:r>
             <w:r>
               <w:rPr>
@@ -1635,98 +1825,14 @@
                 <w:color w:val="auto"/>
                 <w:lang w:val="en-US"/>
               </w:rPr>
-              <w:t>API</w:t>
+              <w:t>ActiveX</w:t>
             </w:r>
             <w:r>
               <w:rPr>
                 <w:rFonts w:eastAsia="Times New Roman"/>
                 <w:i/>
                 <w:color w:val="auto"/>
-              </w:rPr>
-              <w:t xml:space="preserve">, </w:t>
-            </w:r>
-            <w:r>
-              <w:rPr>
-                <w:rFonts w:eastAsia="Times New Roman"/>
-                <w:i/>
-                <w:color w:val="auto"/>
-                <w:lang w:val="en-US"/>
-              </w:rPr>
-              <w:t>Visual</w:t>
-            </w:r>
-            <w:r>
-              <w:rPr>
-                <w:rFonts w:eastAsia="Times New Roman"/>
-                <w:i/>
-                <w:color w:val="auto"/>
-              </w:rPr>
-              <w:t xml:space="preserve"> </w:t>
-            </w:r>
-            <w:r>
-              <w:rPr>
-                <w:rFonts w:eastAsia="Times New Roman"/>
-                <w:i/>
-                <w:color w:val="auto"/>
-                <w:lang w:val="en-US"/>
-              </w:rPr>
-              <w:t>Studio</w:t>
-            </w:r>
-            <w:r>
-              <w:rPr>
-                <w:rFonts w:eastAsia="Times New Roman"/>
-                <w:i/>
-                <w:color w:val="auto"/>
-              </w:rPr>
-              <w:t xml:space="preserve">, </w:t>
-            </w:r>
-            <w:r>
-              <w:rPr>
-                <w:rFonts w:eastAsia="Times New Roman"/>
-                <w:i/>
-                <w:color w:val="auto"/>
-                <w:lang w:val="en-US"/>
-              </w:rPr>
-              <w:t>ASM</w:t>
-            </w:r>
-            <w:r>
-              <w:rPr>
-                <w:rFonts w:eastAsia="Times New Roman"/>
-                <w:i/>
-                <w:color w:val="auto"/>
-              </w:rPr>
-              <w:t xml:space="preserve">, </w:t>
-            </w:r>
-            <w:r>
-              <w:rPr>
-                <w:rFonts w:eastAsia="Times New Roman"/>
-                <w:i/>
-                <w:color w:val="auto"/>
-                <w:lang w:val="en-US"/>
-              </w:rPr>
-              <w:t>COM</w:t>
-            </w:r>
-            <w:r>
-              <w:rPr>
-                <w:rFonts w:eastAsia="Times New Roman"/>
-                <w:i/>
-                <w:color w:val="auto"/>
-              </w:rPr>
-              <w:t>/</w:t>
-            </w:r>
-            <w:r>
-              <w:rPr>
-                <w:rFonts w:eastAsia="Times New Roman"/>
-                <w:i/>
-                <w:color w:val="auto"/>
-                <w:lang w:val="en-US"/>
-              </w:rPr>
-              <w:t>ActiveX</w:t>
-            </w:r>
-            <w:r>
-              <w:rPr>
-                <w:rFonts w:eastAsia="Times New Roman"/>
-                <w:i/>
-                <w:color w:val="auto"/>
+                <w:lang w:val="en-US"/>
               </w:rPr>
               <w:t xml:space="preserve">, </w:t>
             </w:r>
@@ -1745,6 +1851,7 @@
               <w:widowControl/>
               <w:shd w:val="clear" w:color="auto" w:fill="FFFFFF"/>
               <w:contextualSpacing w:val="0"/>
+              <w:jc w:val="both"/>
               <w:rPr>
                 <w:rFonts w:ascii="Arial Narrow" w:hAnsi="Arial Narrow"/>
                 <w:b/>
@@ -1756,7 +1863,7 @@
             </w:pPr>
             <w:r>
               <w:pict>
-                <v:rect id="_x0000_i1028" style="width:0;height:1.5pt" o:hralign="center" o:hrstd="t" o:hr="t" fillcolor="#a0a0a0" stroked="f"/>
+                <v:rect id="_x0000_i1088" style="width:0;height:1.5pt" o:hralign="center" o:hrstd="t" o:hr="t" fillcolor="#a0a0a0" stroked="f"/>
               </w:pict>
             </w:r>
             <w:r>
@@ -1786,6 +1893,7 @@
               <w:widowControl/>
               <w:shd w:val="clear" w:color="auto" w:fill="FFFFFF"/>
               <w:contextualSpacing w:val="0"/>
+              <w:jc w:val="both"/>
               <w:rPr>
                 <w:rFonts w:eastAsia="Times New Roman"/>
                 <w:i/>
@@ -1800,7 +1908,7 @@
                 <w:color w:val="auto"/>
                 <w:lang w:val="en-US"/>
               </w:rPr>
-              <w:t>Spring framework,</w:t>
+              <w:t xml:space="preserve">TS, </w:t>
             </w:r>
             <w:r>
               <w:rPr>
@@ -1809,97 +1917,61 @@
                 <w:color w:val="auto"/>
                 <w:lang w:val="en-US"/>
               </w:rPr>
+              <w:t xml:space="preserve">Git, HTTP, HTML, CSS, </w:t>
+            </w:r>
+            <w:r>
+              <w:rPr>
+                <w:rFonts w:eastAsia="Times New Roman"/>
+                <w:i/>
+                <w:color w:val="auto"/>
+                <w:lang w:val="en-US"/>
+              </w:rPr>
+              <w:t>Spring framework, Maven</w:t>
+            </w:r>
+            <w:r>
+              <w:rPr>
+                <w:rFonts w:eastAsia="Times New Roman"/>
+                <w:i/>
+                <w:color w:val="auto"/>
+                <w:lang w:val="en-US"/>
+              </w:rPr>
+              <w:t>,</w:t>
+            </w:r>
+            <w:r>
+              <w:rPr>
+                <w:rFonts w:eastAsia="Times New Roman"/>
+                <w:i/>
+                <w:color w:val="auto"/>
+                <w:lang w:val="en-US"/>
+              </w:rPr>
+              <w:t xml:space="preserve"> JUnit, </w:t>
+            </w:r>
+            <w:r>
+              <w:rPr>
+                <w:rFonts w:eastAsia="Times New Roman"/>
+                <w:i/>
+                <w:color w:val="auto"/>
+                <w:lang w:val="en-US"/>
+              </w:rPr>
+              <w:t xml:space="preserve">regex, </w:t>
+            </w:r>
+            <w:r>
+              <w:rPr>
+                <w:rFonts w:eastAsia="Times New Roman"/>
+                <w:i/>
+                <w:color w:val="auto"/>
+                <w:lang w:val="en-US"/>
+              </w:rPr>
+              <w:t>bash</w:t>
+            </w:r>
+            <w:r>
+              <w:rPr>
+                <w:rFonts w:eastAsia="Times New Roman"/>
+                <w:i/>
+                <w:color w:val="auto"/>
+                <w:lang w:val="en-US"/>
+              </w:rPr>
               <w:t xml:space="preserve"> </w:t>
-            </w:r>
-            <w:r>
-              <w:rPr>
-                <w:rFonts w:eastAsia="Times New Roman"/>
-                <w:i/>
-                <w:color w:val="auto"/>
-                <w:lang w:val="en-US"/>
-              </w:rPr>
-              <w:t>Maven</w:t>
-            </w:r>
-            <w:r>
-              <w:rPr>
-                <w:rFonts w:eastAsia="Times New Roman"/>
-                <w:i/>
-                <w:color w:val="auto"/>
-                <w:lang w:val="en-US"/>
-              </w:rPr>
-              <w:t>,</w:t>
-            </w:r>
-            <w:r>
-              <w:rPr>
-                <w:rFonts w:eastAsia="Times New Roman"/>
-                <w:i/>
-                <w:color w:val="auto"/>
-                <w:lang w:val="en-US"/>
-              </w:rPr>
-              <w:t xml:space="preserve"> </w:t>
-            </w:r>
-            <w:r>
-              <w:rPr>
-                <w:rFonts w:eastAsia="Times New Roman"/>
-                <w:i/>
-                <w:color w:val="auto"/>
-                <w:lang w:val="en-US"/>
-              </w:rPr>
-              <w:t xml:space="preserve">JUnit, </w:t>
-            </w:r>
-            <w:r>
-              <w:rPr>
-                <w:rFonts w:eastAsia="Times New Roman"/>
-                <w:i/>
-                <w:color w:val="auto"/>
-                <w:lang w:val="en-US"/>
-              </w:rPr>
-              <w:t>JS,</w:t>
-            </w:r>
-            <w:r>
-              <w:rPr>
-                <w:rFonts w:eastAsia="Times New Roman"/>
-                <w:i/>
-                <w:color w:val="auto"/>
-                <w:lang w:val="en-US"/>
-              </w:rPr>
-              <w:t xml:space="preserve"> </w:t>
-            </w:r>
-            <w:r>
-              <w:rPr>
-                <w:rFonts w:eastAsia="Times New Roman"/>
-                <w:i/>
-                <w:color w:val="auto"/>
-                <w:lang w:val="en-US"/>
-              </w:rPr>
-              <w:t xml:space="preserve">HTML, CSS, </w:t>
-            </w:r>
-            <w:r>
-              <w:rPr>
-                <w:rFonts w:eastAsia="Times New Roman"/>
-                <w:i/>
-                <w:color w:val="auto"/>
-                <w:lang w:val="en-US"/>
-              </w:rPr>
-              <w:t xml:space="preserve">Git, HTTP, </w:t>
-            </w:r>
-            <w:r>
-              <w:rPr>
-                <w:rFonts w:eastAsia="Times New Roman"/>
-                <w:i/>
-                <w:color w:val="auto"/>
-                <w:lang w:val="en-US"/>
-              </w:rPr>
-              <w:t xml:space="preserve">regex, </w:t>
-            </w:r>
-            <w:r>
-              <w:rPr>
-                <w:rFonts w:eastAsia="Times New Roman"/>
-                <w:i/>
-                <w:color w:val="auto"/>
-                <w:lang w:val="en-US"/>
-              </w:rPr>
-              <w:t>bash</w:t>
             </w:r>
           </w:p>
           <w:p>
@@ -1907,6 +1979,7 @@
               <w:widowControl/>
               <w:shd w:val="clear" w:color="auto" w:fill="FFFFFF"/>
               <w:contextualSpacing w:val="0"/>
+              <w:jc w:val="both"/>
               <w:rPr>
                 <w:rFonts w:ascii="Arial Narrow" w:hAnsi="Arial Narrow"/>
                 <w:b/>
@@ -1917,7 +1990,7 @@
             </w:pPr>
             <w:r>
               <w:pict>
-                <v:rect id="_x0000_i1029" style="width:0;height:1.5pt" o:hralign="center" o:hrstd="t" o:hr="t" fillcolor="#a0a0a0" stroked="f"/>
+                <v:rect id="_x0000_i1089" style="width:0;height:1.5pt" o:hralign="center" o:hrstd="t" o:hr="t" fillcolor="#a0a0a0" stroked="f"/>
               </w:pict>
             </w:r>
             <w:r>
@@ -1986,6 +2059,7 @@
               <w:widowControl/>
               <w:shd w:val="clear" w:color="auto" w:fill="FFFFFF"/>
               <w:contextualSpacing w:val="0"/>
+              <w:jc w:val="both"/>
               <w:rPr>
                 <w:i/>
                 <w:color w:val="auto"/>
@@ -2046,7 +2120,7 @@
             </w:pPr>
             <w:r>
               <w:pict>
-                <v:rect id="_x0000_i1030" style="width:0;height:1.5pt" o:hralign="center" o:hrstd="t" o:hr="t" fillcolor="#a0a0a0" stroked="f"/>
+                <v:rect id="_x0000_i1090" style="width:0;height:1.5pt" o:hralign="center" o:hrstd="t" o:hr="t" fillcolor="#a0a0a0" stroked="f"/>
               </w:pict>
             </w:r>
             <w:r>
@@ -2076,6 +2150,7 @@
           </w:p>
           <w:p>
             <w:pPr>
+              <w:jc w:val="both"/>
               <w:rPr>
                 <w:i/>
                 <w:color w:val="auto"/>
@@ -2091,6 +2166,7 @@
           </w:p>
           <w:p>
             <w:pPr>
+              <w:jc w:val="both"/>
               <w:rPr>
                 <w:i/>
                 <w:color w:val="auto"/>
@@ -2111,6 +2187,7 @@
                 <w:tab w:val="left" w:pos="2505"/>
               </w:tabs>
               <w:contextualSpacing w:val="0"/>
+              <w:jc w:val="both"/>
               <w:rPr>
                 <w:i/>
                 <w:color w:val="auto"/>
@@ -2145,10 +2222,10 @@
                 <w:tab w:val="left" w:pos="2505"/>
               </w:tabs>
               <w:contextualSpacing w:val="0"/>
-              <w:rPr>
-                <w:i/>
-                <w:color w:val="auto"/>
-                <w:lang w:val="en-US"/>
+              <w:jc w:val="both"/>
+              <w:rPr>
+                <w:i/>
+                <w:color w:val="auto"/>
               </w:rPr>
             </w:pPr>
             <w:r>
@@ -2162,12 +2239,9 @@
               <w:rPr>
                 <w:i/>
                 <w:color w:val="auto"/>
-                <w:lang w:val="en-US"/>
               </w:rPr>
               <w:t xml:space="preserve"> </w:t>
             </w:r>
-            <w:bookmarkStart w:id="9" w:name="_GoBack"/>
-            <w:bookmarkEnd w:id="9"/>
           </w:p>
         </w:tc>
       </w:tr>
@@ -2176,6 +2250,7 @@
       <w:pPr>
         <w:pStyle w:val="10"/>
         <w:contextualSpacing w:val="0"/>
+        <w:jc w:val="both"/>
       </w:pPr>
     </w:p>
     <w:sectPr>
@@ -3113,7 +3188,7 @@
     <w:lsdException w:name="Table Web 2" w:semiHidden="1" w:unhideWhenUsed="1"/>
     <w:lsdException w:name="Table Web 3" w:semiHidden="1" w:unhideWhenUsed="1"/>
     <w:lsdException w:name="Balloon Text" w:semiHidden="1" w:unhideWhenUsed="1"/>
-    <w:lsdException w:name="Table Grid" w:semiHidden="1" w:uiPriority="59" w:unhideWhenUsed="1"/>
+    <w:lsdException w:name="Table Grid" w:uiPriority="59"/>
     <w:lsdException w:name="Table Theme" w:semiHidden="1" w:unhideWhenUsed="1"/>
     <w:lsdException w:name="Placeholder Text" w:semiHidden="1"/>
     <w:lsdException w:name="No Spacing" w:uiPriority="1" w:qFormat="1"/>
@@ -3943,7 +4018,7 @@
 </file>
 
 <file path=customXml/itemProps1.xml><?xml version="1.0" encoding="utf-8"?>
-<ds:datastoreItem xmlns:ds="http://schemas.openxmlformats.org/officeDocument/2006/customXml" ds:itemID="{2FA8BD33-077C-453D-8B5E-596B4ABFAD70}">
+<ds:datastoreItem xmlns:ds="http://schemas.openxmlformats.org/officeDocument/2006/customXml" ds:itemID="{B97F131F-6EAD-4C87-BB32-E4035FAE328E}">
   <ds:schemaRefs>
     <ds:schemaRef ds:uri="http://schemas.openxmlformats.org/officeDocument/2006/bibliography"/>
   </ds:schemaRefs>

</xml_diff>